<commit_message>
Update Simulation Model figure.
</commit_message>
<xml_diff>
--- a/docs/SPASE-Information-Model-Figures.docx
+++ b/docs/SPASE-Information-Model-Figures.docx
@@ -6,7 +6,6 @@
       <w:pPr>
         <w:spacing w:after="160"/>
       </w:pPr>
-      <w:bookmarkStart w:id="0" w:name="_GoBack"/>
       <w:r>
         <w:rPr>
           <w:noProof/>
@@ -1955,16 +1954,7 @@
                                   <w:sz w:val="52"/>
                                   <w:szCs w:val="52"/>
                                 </w:rPr>
-                                <w:t xml:space="preserve">Integrated </w:t>
-                              </w:r>
-                              <w:r>
-                                <w:rPr>
-                                  <w:rFonts w:eastAsia="Calibri"/>
-                                  <w:color w:val="000000"/>
-                                  <w:sz w:val="52"/>
-                                  <w:szCs w:val="52"/>
-                                </w:rPr>
-                                <w:t>SPASE Information Model</w:t>
+                                <w:t>Integrated SPASE Information Model</w:t>
                               </w:r>
                             </w:p>
                           </w:txbxContent>
@@ -2025,29 +2015,7 @@
                                   <w:sz w:val="22"/>
                                   <w:szCs w:val="22"/>
                                 </w:rPr>
-                                <w:t xml:space="preserve">The association between resources in the </w:t>
-                              </w:r>
-                              <w:r>
-                                <w:rPr>
-                                  <w:rFonts w:eastAsia="Calibri"/>
-                                  <w:b/>
-                                  <w:bCs/>
-                                  <w:color w:val="000000"/>
-                                  <w:sz w:val="22"/>
-                                  <w:szCs w:val="22"/>
-                                </w:rPr>
-                                <w:t xml:space="preserve">integrated Base and Simulation Extensions </w:t>
-                              </w:r>
-                              <w:r>
-                                <w:rPr>
-                                  <w:rFonts w:eastAsia="Calibri"/>
-                                  <w:b/>
-                                  <w:bCs/>
-                                  <w:color w:val="000000"/>
-                                  <w:sz w:val="22"/>
-                                  <w:szCs w:val="22"/>
-                                </w:rPr>
-                                <w:t>SPASE Information Model. Arrows point in the direction of association.</w:t>
+                                <w:t>The association between resources in the integrated Base and Simulation Extensions SPASE Information Model. Arrows point in the direction of association.</w:t>
                               </w:r>
                             </w:p>
                           </w:txbxContent>
@@ -4226,7 +4194,6 @@
           </mc:Fallback>
         </mc:AlternateContent>
       </w:r>
-      <w:bookmarkEnd w:id="0"/>
       <w:r>
         <w:br w:type="page"/>
       </w:r>
@@ -7219,6 +7186,7 @@
       </w:r>
     </w:p>
     <w:p>
+      <w:bookmarkStart w:id="0" w:name="_GoBack"/>
       <w:r>
         <w:rPr>
           <w:noProof/>
@@ -7936,9 +7904,9 @@
                         <wps:cNvPr id="166" name="Straight Connector 166"/>
                         <wps:cNvCnPr/>
                         <wps:spPr>
-                          <a:xfrm flipH="1">
+                          <a:xfrm>
                             <a:off x="3894750" y="1817325"/>
-                            <a:ext cx="0" cy="2305050"/>
+                            <a:ext cx="7575" cy="752475"/>
                           </a:xfrm>
                           <a:prstGeom prst="line">
                             <a:avLst/>
@@ -7965,7 +7933,7 @@
                         <wps:cNvCnPr/>
                         <wps:spPr>
                           <a:xfrm>
-                            <a:off x="3894750" y="2646000"/>
+                            <a:off x="3894750" y="2569800"/>
                             <a:ext cx="714375" cy="0"/>
                           </a:xfrm>
                           <a:prstGeom prst="line">
@@ -8306,7 +8274,7 @@
                         <wps:cNvSpPr txBox="1"/>
                         <wps:spPr>
                           <a:xfrm>
-                            <a:off x="3951900" y="2551725"/>
+                            <a:off x="3951900" y="2466000"/>
                             <a:ext cx="504825" cy="180975"/>
                           </a:xfrm>
                           <a:prstGeom prst="rect">
@@ -8551,6 +8519,198 @@
                           <a:noAutofit/>
                         </wps:bodyPr>
                       </wps:wsp>
+                      <wps:wsp>
+                        <wps:cNvPr id="178" name="Straight Connector 178"/>
+                        <wps:cNvCnPr/>
+                        <wps:spPr>
+                          <a:xfrm>
+                            <a:off x="3902325" y="2835230"/>
+                            <a:ext cx="714375" cy="0"/>
+                          </a:xfrm>
+                          <a:prstGeom prst="line">
+                            <a:avLst/>
+                          </a:prstGeom>
+                          <a:ln>
+                            <a:headEnd type="none"/>
+                            <a:tailEnd type="triangle"/>
+                          </a:ln>
+                        </wps:spPr>
+                        <wps:style>
+                          <a:lnRef idx="3">
+                            <a:schemeClr val="dk1"/>
+                          </a:lnRef>
+                          <a:fillRef idx="0">
+                            <a:schemeClr val="dk1"/>
+                          </a:fillRef>
+                          <a:effectRef idx="2">
+                            <a:schemeClr val="dk1"/>
+                          </a:effectRef>
+                          <a:fontRef idx="minor">
+                            <a:schemeClr val="tx1"/>
+                          </a:fontRef>
+                        </wps:style>
+                        <wps:bodyPr/>
+                      </wps:wsp>
+                      <wps:wsp>
+                        <wps:cNvPr id="180" name="Text Box 94"/>
+                        <wps:cNvSpPr txBox="1"/>
+                        <wps:spPr>
+                          <a:xfrm>
+                            <a:off x="3959475" y="2741250"/>
+                            <a:ext cx="504825" cy="180975"/>
+                          </a:xfrm>
+                          <a:prstGeom prst="rect">
+                            <a:avLst/>
+                          </a:prstGeom>
+                          <a:solidFill>
+                            <a:schemeClr val="lt1"/>
+                          </a:solidFill>
+                          <a:ln w="12700">
+                            <a:solidFill>
+                              <a:prstClr val="black"/>
+                            </a:solidFill>
+                          </a:ln>
+                          <a:effectLst/>
+                        </wps:spPr>
+                        <wps:style>
+                          <a:lnRef idx="0">
+                            <a:schemeClr val="accent1"/>
+                          </a:lnRef>
+                          <a:fillRef idx="0">
+                            <a:schemeClr val="accent1"/>
+                          </a:fillRef>
+                          <a:effectRef idx="0">
+                            <a:schemeClr val="accent1"/>
+                          </a:effectRef>
+                          <a:fontRef idx="minor">
+                            <a:schemeClr val="dk1"/>
+                          </a:fontRef>
+                        </wps:style>
+                        <wps:txbx>
+                          <w:txbxContent>
+                            <w:p>
+                              <w:pPr>
+                                <w:pStyle w:val="NormalWeb"/>
+                                <w:spacing w:before="0" w:beforeAutospacing="0" w:after="0" w:afterAutospacing="0" w:line="254" w:lineRule="auto"/>
+                                <w:jc w:val="center"/>
+                              </w:pPr>
+                              <w:proofErr w:type="gramStart"/>
+                              <w:r>
+                                <w:rPr>
+                                  <w:rFonts w:eastAsia="Calibri"/>
+                                  <w:b/>
+                                  <w:bCs/>
+                                  <w:color w:val="000000"/>
+                                  <w:sz w:val="18"/>
+                                  <w:szCs w:val="18"/>
+                                </w:rPr>
+                                <w:t>author-of</w:t>
+                              </w:r>
+                              <w:proofErr w:type="gramEnd"/>
+                            </w:p>
+                          </w:txbxContent>
+                        </wps:txbx>
+                        <wps:bodyPr rot="0" spcFirstLastPara="0" vert="horz" wrap="square" lIns="0" tIns="0" rIns="0" bIns="0" numCol="1" spcCol="0" rtlCol="0" fromWordArt="0" anchor="t" anchorCtr="0" forceAA="0" compatLnSpc="1">
+                          <a:prstTxWarp prst="textNoShape">
+                            <a:avLst/>
+                          </a:prstTxWarp>
+                          <a:noAutofit/>
+                        </wps:bodyPr>
+                      </wps:wsp>
+                      <wps:wsp>
+                        <wps:cNvPr id="181" name="Straight Connector 181"/>
+                        <wps:cNvCnPr/>
+                        <wps:spPr>
+                          <a:xfrm>
+                            <a:off x="3905840" y="2835230"/>
+                            <a:ext cx="0" cy="1287145"/>
+                          </a:xfrm>
+                          <a:prstGeom prst="line">
+                            <a:avLst/>
+                          </a:prstGeom>
+                        </wps:spPr>
+                        <wps:style>
+                          <a:lnRef idx="3">
+                            <a:schemeClr val="dk1"/>
+                          </a:lnRef>
+                          <a:fillRef idx="0">
+                            <a:schemeClr val="dk1"/>
+                          </a:fillRef>
+                          <a:effectRef idx="2">
+                            <a:schemeClr val="dk1"/>
+                          </a:effectRef>
+                          <a:fontRef idx="minor">
+                            <a:schemeClr val="tx1"/>
+                          </a:fontRef>
+                        </wps:style>
+                        <wps:bodyPr/>
+                      </wps:wsp>
+                      <wps:wsp>
+                        <wps:cNvPr id="182" name="Text Box 78"/>
+                        <wps:cNvSpPr txBox="1"/>
+                        <wps:spPr>
+                          <a:xfrm>
+                            <a:off x="1103925" y="2740275"/>
+                            <a:ext cx="371475" cy="180975"/>
+                          </a:xfrm>
+                          <a:prstGeom prst="rect">
+                            <a:avLst/>
+                          </a:prstGeom>
+                          <a:solidFill>
+                            <a:schemeClr val="lt1"/>
+                          </a:solidFill>
+                          <a:ln w="12700">
+                            <a:solidFill>
+                              <a:prstClr val="black"/>
+                            </a:solidFill>
+                          </a:ln>
+                          <a:effectLst/>
+                        </wps:spPr>
+                        <wps:style>
+                          <a:lnRef idx="0">
+                            <a:schemeClr val="accent1"/>
+                          </a:lnRef>
+                          <a:fillRef idx="0">
+                            <a:schemeClr val="accent1"/>
+                          </a:fillRef>
+                          <a:effectRef idx="0">
+                            <a:schemeClr val="accent1"/>
+                          </a:effectRef>
+                          <a:fontRef idx="minor">
+                            <a:schemeClr val="dk1"/>
+                          </a:fontRef>
+                        </wps:style>
+                        <wps:txbx>
+                          <w:txbxContent>
+                            <w:p>
+                              <w:pPr>
+                                <w:pStyle w:val="NormalWeb"/>
+                                <w:spacing w:before="0" w:beforeAutospacing="0" w:after="0" w:afterAutospacing="0" w:line="254" w:lineRule="auto"/>
+                                <w:jc w:val="center"/>
+                              </w:pPr>
+                              <w:proofErr w:type="gramStart"/>
+                              <w:r>
+                                <w:rPr>
+                                  <w:rFonts w:eastAsia="Calibri"/>
+                                  <w:b/>
+                                  <w:bCs/>
+                                  <w:color w:val="000000"/>
+                                  <w:sz w:val="18"/>
+                                  <w:szCs w:val="18"/>
+                                </w:rPr>
+                                <w:t>from</w:t>
+                              </w:r>
+                              <w:proofErr w:type="gramEnd"/>
+                            </w:p>
+                          </w:txbxContent>
+                        </wps:txbx>
+                        <wps:bodyPr rot="0" spcFirstLastPara="0" vert="horz" wrap="square" lIns="0" tIns="18288" rIns="0" bIns="0" numCol="1" spcCol="0" rtlCol="0" fromWordArt="0" anchor="t" anchorCtr="0" forceAA="0" compatLnSpc="1">
+                          <a:prstTxWarp prst="textNoShape">
+                            <a:avLst/>
+                          </a:prstTxWarp>
+                          <a:noAutofit/>
+                        </wps:bodyPr>
+                      </wps:wsp>
                     </wpc:wpc>
                   </a:graphicData>
                 </a:graphic>
@@ -8559,11 +8719,34 @@
           </mc:Choice>
           <mc:Fallback>
             <w:pict>
-              <v:group id="Canvas 53" o:spid="_x0000_s1150" editas="canvas" style="width:499.5pt;height:474pt;mso-position-horizontal-relative:char;mso-position-vertical-relative:line" coordsize="63436,60198" o:gfxdata="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">
+              <v:group id="Canvas 53" o:spid="_x0000_s1150" editas="canvas" style="width:499.5pt;height:474pt;mso-position-horizontal-relative:char;mso-position-vertical-relative:line" coordsize="63436,60198" o:gfxdata="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">
+                <v:shapetype id="_x0000_t75" coordsize="21600,21600" o:spt="75" o:preferrelative="t" path="m@4@5l@4@11@9@11@9@5xe" filled="f" stroked="f">
+                  <v:stroke joinstyle="miter"/>
+                  <v:formulas>
+                    <v:f eqn="if lineDrawn pixelLineWidth 0"/>
+                    <v:f eqn="sum @0 1 0"/>
+                    <v:f eqn="sum 0 0 @1"/>
+                    <v:f eqn="prod @2 1 2"/>
+                    <v:f eqn="prod @3 21600 pixelWidth"/>
+                    <v:f eqn="prod @3 21600 pixelHeight"/>
+                    <v:f eqn="sum @0 0 1"/>
+                    <v:f eqn="prod @6 1 2"/>
+                    <v:f eqn="prod @7 21600 pixelWidth"/>
+                    <v:f eqn="sum @8 21600 0"/>
+                    <v:f eqn="prod @7 21600 pixelHeight"/>
+                    <v:f eqn="sum @10 21600 0"/>
+                  </v:formulas>
+                  <v:path o:extrusionok="f" gradientshapeok="t" o:connecttype="rect"/>
+                  <o:lock v:ext="edit" aspectratio="t"/>
+                </v:shapetype>
                 <v:shape id="_x0000_s1151" type="#_x0000_t75" style="position:absolute;width:63436;height:60198;visibility:visible;mso-wrap-style:square">
                   <v:fill o:detectmouseclick="t"/>
                   <v:path o:connecttype="none"/>
                 </v:shape>
+                <v:shapetype id="_x0000_t202" coordsize="21600,21600" o:spt="202" path="m,l,21600r21600,l21600,xe">
+                  <v:stroke joinstyle="miter"/>
+                  <v:path gradientshapeok="t" o:connecttype="rect"/>
+                </v:shapetype>
                 <v:shape id="Text Box 57" o:spid="_x0000_s1152" type="#_x0000_t202" style="position:absolute;left:9286;top:3038;width:42444;height:4858;visibility:visible;mso-wrap-style:none;v-text-anchor:top" o:gfxdata="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" fillcolor="white [3201]" stroked="f" strokeweight=".5pt">
                   <v:textbox>
                     <w:txbxContent>
@@ -8585,6 +8768,10 @@
                     </w:txbxContent>
                   </v:textbox>
                 </v:shape>
+                <v:shapetype id="_x0000_t114" coordsize="21600,21600" o:spt="114" path="m,20172v945,400,1887,628,2795,913c3587,21312,4342,21370,5060,21597v2037,,2567,-227,3095,-285c8722,21197,9325,20970,9855,20800v490,-228,945,-400,1472,-740c11817,19887,12347,19660,12875,19375v567,-228,1095,-513,1700,-740c15177,18462,15782,18122,16537,17950v718,-113,1398,-398,2228,-513c19635,17437,20577,17322,21597,17322l21597,,,xe">
+                  <v:stroke joinstyle="miter"/>
+                  <v:path o:connecttype="custom" o:connectlocs="10800,0;0,10800;10800,20400;21600,10800" textboxrect="0,0,21600,17322"/>
+                </v:shapetype>
                 <v:shape id="Flowchart: Document 151" o:spid="_x0000_s1153" type="#_x0000_t114" style="position:absolute;left:9286;top:12468;width:6858;height:6096;visibility:visible;mso-wrap-style:square;v-text-anchor:middle" o:gfxdata="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" fillcolor="#c6e1f2" strokecolor="black [3213]" strokeweight="1pt">
                   <v:textbox inset="0,,0">
                     <w:txbxContent>
@@ -8780,10 +8967,10 @@
                     </w:txbxContent>
                   </v:textbox>
                 </v:shape>
-                <v:line id="Straight Connector 166" o:spid="_x0000_s1166" style="position:absolute;flip:x;visibility:visible;mso-wrap-style:square" from="38947,18173" to="38947,41223" o:connectortype="straight" o:gfxdata="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" strokecolor="black [3200]" strokeweight="1.5pt">
+                <v:line id="Straight Connector 166" o:spid="_x0000_s1166" style="position:absolute;visibility:visible;mso-wrap-style:square" from="38947,18173" to="39023,25698" o:connectortype="straight" o:gfxdata="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" strokecolor="black [3200]" strokeweight="1.5pt">
                   <v:stroke joinstyle="miter"/>
                 </v:line>
-                <v:line id="Straight Connector 167" o:spid="_x0000_s1167" style="position:absolute;visibility:visible;mso-wrap-style:square" from="38947,26460" to="46091,26460" o:connectortype="straight" o:gfxdata="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" strokecolor="black [3200]" strokeweight="1.5pt">
+                <v:line id="Straight Connector 167" o:spid="_x0000_s1167" style="position:absolute;visibility:visible;mso-wrap-style:square" from="38947,25698" to="46091,25698" o:connectortype="straight" o:gfxdata="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" strokecolor="black [3200]" strokeweight="1.5pt">
                   <v:stroke endarrow="block" joinstyle="miter"/>
                 </v:line>
                 <v:line id="Straight Connector 168" o:spid="_x0000_s1168" style="position:absolute;flip:y;visibility:visible;mso-wrap-style:square" from="12563,41223" to="38947,41223" o:connectortype="straight" o:gfxdata="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" strokecolor="black [3200]" strokeweight="1.5pt">
@@ -8852,7 +9039,7 @@
                     </w:txbxContent>
                   </v:textbox>
                 </v:shape>
-                <v:shape id="Text Box 94" o:spid="_x0000_s1176" type="#_x0000_t202" style="position:absolute;left:39519;top:25517;width:5048;height:1810;visibility:visible;mso-wrap-style:square;v-text-anchor:top" o:gfxdata="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" fillcolor="white [3201]" strokeweight="1pt">
+                <v:shape id="Text Box 94" o:spid="_x0000_s1176" type="#_x0000_t202" style="position:absolute;left:39519;top:24660;width:5048;height:1809;visibility:visible;mso-wrap-style:square;v-text-anchor:top" o:gfxdata="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" fillcolor="white [3201]" strokeweight="1pt">
                   <v:textbox inset="0,0,0,0">
                     <w:txbxContent>
                       <w:p>
@@ -8959,12 +9146,71 @@
                     </w:txbxContent>
                   </v:textbox>
                 </v:shape>
+                <v:line id="Straight Connector 178" o:spid="_x0000_s1180" style="position:absolute;visibility:visible;mso-wrap-style:square" from="39023,28352" to="46167,28352" o:connectortype="straight" o:gfxdata="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" strokecolor="black [3200]" strokeweight="1.5pt">
+                  <v:stroke endarrow="block" joinstyle="miter"/>
+                </v:line>
+                <v:shape id="Text Box 94" o:spid="_x0000_s1181" type="#_x0000_t202" style="position:absolute;left:39594;top:27412;width:5049;height:1810;visibility:visible;mso-wrap-style:square;v-text-anchor:top" o:gfxdata="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" fillcolor="white [3201]" strokeweight="1pt">
+                  <v:textbox inset="0,0,0,0">
+                    <w:txbxContent>
+                      <w:p>
+                        <w:pPr>
+                          <w:pStyle w:val="NormalWeb"/>
+                          <w:spacing w:before="0" w:beforeAutospacing="0" w:after="0" w:afterAutospacing="0" w:line="254" w:lineRule="auto"/>
+                          <w:jc w:val="center"/>
+                        </w:pPr>
+                        <w:proofErr w:type="gramStart"/>
+                        <w:r>
+                          <w:rPr>
+                            <w:rFonts w:eastAsia="Calibri"/>
+                            <w:b/>
+                            <w:bCs/>
+                            <w:color w:val="000000"/>
+                            <w:sz w:val="18"/>
+                            <w:szCs w:val="18"/>
+                          </w:rPr>
+                          <w:t>author-of</w:t>
+                        </w:r>
+                        <w:proofErr w:type="gramEnd"/>
+                      </w:p>
+                    </w:txbxContent>
+                  </v:textbox>
+                </v:shape>
+                <v:line id="Straight Connector 181" o:spid="_x0000_s1182" style="position:absolute;visibility:visible;mso-wrap-style:square" from="39058,28352" to="39058,41223" o:connectortype="straight" o:gfxdata="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" strokecolor="black [3200]" strokeweight="1.5pt">
+                  <v:stroke joinstyle="miter"/>
+                </v:line>
+                <v:shape id="Text Box 78" o:spid="_x0000_s1183" type="#_x0000_t202" style="position:absolute;left:11039;top:27402;width:3715;height:1810;visibility:visible;mso-wrap-style:square;v-text-anchor:top" o:gfxdata="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" fillcolor="white [3201]" strokeweight="1pt">
+                  <v:textbox inset="0,1.44pt,0,0">
+                    <w:txbxContent>
+                      <w:p>
+                        <w:pPr>
+                          <w:pStyle w:val="NormalWeb"/>
+                          <w:spacing w:before="0" w:beforeAutospacing="0" w:after="0" w:afterAutospacing="0" w:line="254" w:lineRule="auto"/>
+                          <w:jc w:val="center"/>
+                        </w:pPr>
+                        <w:proofErr w:type="gramStart"/>
+                        <w:r>
+                          <w:rPr>
+                            <w:rFonts w:eastAsia="Calibri"/>
+                            <w:b/>
+                            <w:bCs/>
+                            <w:color w:val="000000"/>
+                            <w:sz w:val="18"/>
+                            <w:szCs w:val="18"/>
+                          </w:rPr>
+                          <w:t>from</w:t>
+                        </w:r>
+                        <w:proofErr w:type="gramEnd"/>
+                      </w:p>
+                    </w:txbxContent>
+                  </v:textbox>
+                </v:shape>
                 <w10:anchorlock/>
               </v:group>
             </w:pict>
           </mc:Fallback>
         </mc:AlternateContent>
       </w:r>
+      <w:bookmarkEnd w:id="0"/>
     </w:p>
     <w:sectPr>
       <w:pgSz w:w="12240" w:h="15840"/>

</xml_diff>